<commit_message>
Updated HA4 #7b to have all steps
</commit_message>
<xml_diff>
--- a/docs/materials/01-HardwareAbstractions/HA4-A-LogicSimplification.docx
+++ b/docs/materials/01-HardwareAbstractions/HA4-A-LogicSimplification.docx
@@ -12469,6 +12469,13 @@
               </w:rPr>
               <w:t>Double Negation</w:t>
             </w:r>
+            <w:r>
+              <w:rPr>
+                <w:rFonts w:asciiTheme="minorHAnsi" w:hAnsiTheme="minorHAnsi" w:cstheme="minorHAnsi"/>
+                <w:color w:val="000000"/>
+              </w:rPr>
+              <w:t xml:space="preserve"> (on A)</w:t>
+            </w:r>
           </w:p>
         </w:tc>
         <w:tc>
@@ -12577,6 +12584,43 @@
               </w:rPr>
               <w:t xml:space="preserve"> AND</w:t>
             </w:r>
+            <w:r>
+              <w:rPr>
+                <w:rFonts w:asciiTheme="minorHAnsi" w:hAnsiTheme="minorHAnsi" w:cstheme="minorHAnsi"/>
+                <w:color w:val="000000"/>
+              </w:rPr>
+              <w:t xml:space="preserve"> (on </w:t>
+            </w:r>
+            <m:oMath>
+              <m:acc>
+                <m:accPr>
+                  <m:chr m:val="̅"/>
+                  <m:ctrlPr>
+                    <w:rPr>
+                      <w:rFonts w:ascii="Cambria Math" w:hAnsi="Cambria Math" w:cstheme="minorHAnsi"/>
+                      <w:i/>
+                      <w:color w:val="000000"/>
+                    </w:rPr>
+                  </m:ctrlPr>
+                </m:accPr>
+                <m:e>
+                  <m:r>
+                    <w:rPr>
+                      <w:rFonts w:ascii="Cambria Math" w:hAnsi="Cambria Math" w:cstheme="minorHAnsi"/>
+                      <w:color w:val="000000"/>
+                    </w:rPr>
+                    <m:t>AB</m:t>
+                  </m:r>
+                </m:e>
+              </m:acc>
+            </m:oMath>
+            <w:r>
+              <w:rPr>
+                <w:rFonts w:asciiTheme="minorHAnsi" w:hAnsiTheme="minorHAnsi" w:cstheme="minorHAnsi"/>
+                <w:color w:val="000000"/>
+              </w:rPr>
+              <w:t>)</w:t>
+            </w:r>
           </w:p>
         </w:tc>
         <w:tc>
@@ -12697,6 +12741,96 @@
       </w:tr>
       <w:tr>
         <w:trPr>
+          <w:trHeight w:val="320"/>
+          <w:jc w:val="center"/>
+        </w:trPr>
+        <w:tc>
+          <w:tcPr>
+            <w:tcW w:w="1081" w:type="dxa"/>
+            <w:tcBorders>
+              <w:right w:val="single" w:sz="6" w:space="0" w:color="auto"/>
+            </w:tcBorders>
+          </w:tcPr>
+          <w:p>
+            <w:pPr>
+              <w:rPr>
+                <w:rFonts w:asciiTheme="minorHAnsi" w:hAnsiTheme="minorHAnsi" w:cstheme="minorHAnsi"/>
+                <w:color w:val="000000"/>
+              </w:rPr>
+            </w:pPr>
+          </w:p>
+        </w:tc>
+        <w:tc>
+          <w:tcPr>
+            <w:tcW w:w="4518" w:type="dxa"/>
+            <w:tcBorders>
+              <w:top w:val="single" w:sz="6" w:space="0" w:color="auto"/>
+              <w:left w:val="single" w:sz="6" w:space="0" w:color="auto"/>
+              <w:bottom w:val="single" w:sz="6" w:space="0" w:color="auto"/>
+              <w:right w:val="single" w:sz="6" w:space="0" w:color="auto"/>
+            </w:tcBorders>
+            <w:shd w:val="clear" w:color="auto" w:fill="auto"/>
+            <w:noWrap/>
+            <w:vAlign w:val="bottom"/>
+          </w:tcPr>
+          <w:p>
+            <w:pPr>
+              <w:jc w:val="both"/>
+              <w:rPr>
+                <w:rFonts w:asciiTheme="minorHAnsi" w:hAnsiTheme="minorHAnsi" w:cstheme="minorHAnsi"/>
+                <w:color w:val="000000"/>
+              </w:rPr>
+            </w:pPr>
+          </w:p>
+        </w:tc>
+        <w:tc>
+          <w:tcPr>
+            <w:tcW w:w="2970" w:type="dxa"/>
+            <w:tcBorders>
+              <w:top w:val="single" w:sz="6" w:space="0" w:color="auto"/>
+              <w:left w:val="single" w:sz="6" w:space="0" w:color="auto"/>
+              <w:bottom w:val="single" w:sz="6" w:space="0" w:color="auto"/>
+              <w:right w:val="single" w:sz="6" w:space="0" w:color="auto"/>
+            </w:tcBorders>
+            <w:shd w:val="clear" w:color="auto" w:fill="auto"/>
+            <w:noWrap/>
+            <w:vAlign w:val="center"/>
+          </w:tcPr>
+          <w:p>
+            <w:pPr>
+              <w:rPr>
+                <w:rFonts w:asciiTheme="minorHAnsi" w:hAnsiTheme="minorHAnsi" w:cstheme="minorHAnsi"/>
+                <w:color w:val="000000"/>
+              </w:rPr>
+            </w:pPr>
+            <w:r>
+              <w:rPr>
+                <w:rFonts w:asciiTheme="minorHAnsi" w:hAnsiTheme="minorHAnsi" w:cstheme="minorHAnsi"/>
+                <w:color w:val="000000"/>
+              </w:rPr>
+              <w:t>Commutative AND</w:t>
+            </w:r>
+          </w:p>
+        </w:tc>
+        <w:tc>
+          <w:tcPr>
+            <w:tcW w:w="1241" w:type="dxa"/>
+            <w:tcBorders>
+              <w:left w:val="single" w:sz="6" w:space="0" w:color="auto"/>
+            </w:tcBorders>
+          </w:tcPr>
+          <w:p>
+            <w:pPr>
+              <w:rPr>
+                <w:rFonts w:asciiTheme="minorHAnsi" w:hAnsiTheme="minorHAnsi" w:cstheme="minorHAnsi"/>
+                <w:color w:val="000000"/>
+              </w:rPr>
+            </w:pPr>
+          </w:p>
+        </w:tc>
+      </w:tr>
+      <w:tr>
+        <w:trPr>
           <w:trHeight w:val="340"/>
           <w:jc w:val="center"/>
         </w:trPr>
@@ -12774,6 +12908,96 @@
                 <w:color w:val="000000"/>
               </w:rPr>
               <w:t>Inverse AND</w:t>
+            </w:r>
+          </w:p>
+        </w:tc>
+        <w:tc>
+          <w:tcPr>
+            <w:tcW w:w="1241" w:type="dxa"/>
+            <w:tcBorders>
+              <w:left w:val="single" w:sz="6" w:space="0" w:color="auto"/>
+            </w:tcBorders>
+          </w:tcPr>
+          <w:p>
+            <w:pPr>
+              <w:rPr>
+                <w:rFonts w:asciiTheme="minorHAnsi" w:hAnsiTheme="minorHAnsi" w:cstheme="minorHAnsi"/>
+                <w:color w:val="000000"/>
+              </w:rPr>
+            </w:pPr>
+          </w:p>
+        </w:tc>
+      </w:tr>
+      <w:tr>
+        <w:trPr>
+          <w:trHeight w:val="340"/>
+          <w:jc w:val="center"/>
+        </w:trPr>
+        <w:tc>
+          <w:tcPr>
+            <w:tcW w:w="1081" w:type="dxa"/>
+            <w:tcBorders>
+              <w:right w:val="single" w:sz="6" w:space="0" w:color="auto"/>
+            </w:tcBorders>
+          </w:tcPr>
+          <w:p>
+            <w:pPr>
+              <w:rPr>
+                <w:rFonts w:asciiTheme="minorHAnsi" w:hAnsiTheme="minorHAnsi" w:cstheme="minorHAnsi"/>
+                <w:color w:val="000000"/>
+              </w:rPr>
+            </w:pPr>
+          </w:p>
+        </w:tc>
+        <w:tc>
+          <w:tcPr>
+            <w:tcW w:w="4518" w:type="dxa"/>
+            <w:tcBorders>
+              <w:top w:val="single" w:sz="6" w:space="0" w:color="auto"/>
+              <w:left w:val="single" w:sz="6" w:space="0" w:color="auto"/>
+              <w:bottom w:val="single" w:sz="6" w:space="0" w:color="auto"/>
+              <w:right w:val="single" w:sz="6" w:space="0" w:color="auto"/>
+            </w:tcBorders>
+            <w:shd w:val="clear" w:color="auto" w:fill="auto"/>
+            <w:noWrap/>
+            <w:vAlign w:val="bottom"/>
+          </w:tcPr>
+          <w:p>
+            <w:pPr>
+              <w:jc w:val="both"/>
+              <w:rPr>
+                <w:rFonts w:asciiTheme="minorHAnsi" w:hAnsiTheme="minorHAnsi" w:cstheme="minorHAnsi"/>
+                <w:color w:val="000000"/>
+              </w:rPr>
+            </w:pPr>
+          </w:p>
+        </w:tc>
+        <w:tc>
+          <w:tcPr>
+            <w:tcW w:w="2970" w:type="dxa"/>
+            <w:tcBorders>
+              <w:top w:val="single" w:sz="6" w:space="0" w:color="auto"/>
+              <w:left w:val="single" w:sz="6" w:space="0" w:color="auto"/>
+              <w:bottom w:val="single" w:sz="6" w:space="0" w:color="auto"/>
+              <w:right w:val="single" w:sz="6" w:space="0" w:color="auto"/>
+            </w:tcBorders>
+            <w:shd w:val="clear" w:color="auto" w:fill="auto"/>
+            <w:noWrap/>
+            <w:vAlign w:val="center"/>
+          </w:tcPr>
+          <w:p>
+            <w:pPr>
+              <w:rPr>
+                <w:rFonts w:asciiTheme="minorHAnsi" w:hAnsiTheme="minorHAnsi" w:cstheme="minorHAnsi"/>
+                <w:color w:val="000000"/>
+              </w:rPr>
+            </w:pPr>
+            <w:r>
+              <w:rPr>
+                <w:rFonts w:asciiTheme="minorHAnsi" w:hAnsiTheme="minorHAnsi" w:cstheme="minorHAnsi"/>
+                <w:color w:val="000000"/>
+              </w:rPr>
+              <w:t>Commutative AND</w:t>
             </w:r>
           </w:p>
         </w:tc>
@@ -13534,6 +13758,7 @@
           <w:sz w:val="32"/>
           <w:szCs w:val="32"/>
         </w:rPr>
+        <w:lastRenderedPageBreak/>
         <w:t>🏆</w:t>
       </w:r>
       <w:r>

</xml_diff>

<commit_message>
Touched up steps in simplificatoions in HA4
</commit_message>
<xml_diff>
--- a/docs/materials/01-HardwareAbstractions/HA4-A-LogicSimplification.docx
+++ b/docs/materials/01-HardwareAbstractions/HA4-A-LogicSimplification.docx
@@ -9525,6 +9525,95 @@
             <w:shd w:val="clear" w:color="auto" w:fill="auto"/>
             <w:noWrap/>
             <w:vAlign w:val="bottom"/>
+          </w:tcPr>
+          <w:p>
+            <w:pPr>
+              <w:rPr>
+                <w:rFonts w:asciiTheme="minorHAnsi" w:hAnsiTheme="minorHAnsi" w:cstheme="minorHAnsi"/>
+                <w:color w:val="000000"/>
+              </w:rPr>
+            </w:pPr>
+          </w:p>
+        </w:tc>
+        <w:tc>
+          <w:tcPr>
+            <w:tcW w:w="2970" w:type="dxa"/>
+            <w:tcBorders>
+              <w:top w:val="single" w:sz="6" w:space="0" w:color="auto"/>
+              <w:left w:val="single" w:sz="6" w:space="0" w:color="auto"/>
+              <w:bottom w:val="single" w:sz="6" w:space="0" w:color="auto"/>
+              <w:right w:val="single" w:sz="6" w:space="0" w:color="auto"/>
+            </w:tcBorders>
+            <w:shd w:val="clear" w:color="auto" w:fill="auto"/>
+            <w:noWrap/>
+            <w:vAlign w:val="center"/>
+          </w:tcPr>
+          <w:p>
+            <w:pPr>
+              <w:rPr>
+                <w:rFonts w:asciiTheme="minorHAnsi" w:hAnsiTheme="minorHAnsi" w:cstheme="minorHAnsi"/>
+                <w:color w:val="000000"/>
+              </w:rPr>
+            </w:pPr>
+            <w:r>
+              <w:rPr>
+                <w:rFonts w:asciiTheme="minorHAnsi" w:hAnsiTheme="minorHAnsi" w:cstheme="minorHAnsi"/>
+                <w:color w:val="000000"/>
+              </w:rPr>
+              <w:t>Commutative OR</w:t>
+            </w:r>
+          </w:p>
+        </w:tc>
+        <w:tc>
+          <w:tcPr>
+            <w:tcW w:w="1241" w:type="dxa"/>
+            <w:tcBorders>
+              <w:left w:val="single" w:sz="6" w:space="0" w:color="auto"/>
+            </w:tcBorders>
+          </w:tcPr>
+          <w:p>
+            <w:pPr>
+              <w:rPr>
+                <w:rFonts w:asciiTheme="minorHAnsi" w:hAnsiTheme="minorHAnsi" w:cstheme="minorHAnsi"/>
+                <w:color w:val="000000"/>
+              </w:rPr>
+            </w:pPr>
+          </w:p>
+        </w:tc>
+      </w:tr>
+      <w:tr>
+        <w:trPr>
+          <w:trHeight w:val="320"/>
+          <w:jc w:val="center"/>
+        </w:trPr>
+        <w:tc>
+          <w:tcPr>
+            <w:tcW w:w="1081" w:type="dxa"/>
+            <w:tcBorders>
+              <w:right w:val="single" w:sz="6" w:space="0" w:color="auto"/>
+            </w:tcBorders>
+          </w:tcPr>
+          <w:p>
+            <w:pPr>
+              <w:rPr>
+                <w:rFonts w:asciiTheme="minorHAnsi" w:hAnsiTheme="minorHAnsi" w:cstheme="minorHAnsi"/>
+                <w:color w:val="000000"/>
+              </w:rPr>
+            </w:pPr>
+          </w:p>
+        </w:tc>
+        <w:tc>
+          <w:tcPr>
+            <w:tcW w:w="4518" w:type="dxa"/>
+            <w:tcBorders>
+              <w:top w:val="single" w:sz="6" w:space="0" w:color="auto"/>
+              <w:left w:val="single" w:sz="6" w:space="0" w:color="auto"/>
+              <w:bottom w:val="single" w:sz="6" w:space="0" w:color="auto"/>
+              <w:right w:val="single" w:sz="6" w:space="0" w:color="auto"/>
+            </w:tcBorders>
+            <w:shd w:val="clear" w:color="auto" w:fill="auto"/>
+            <w:noWrap/>
+            <w:vAlign w:val="bottom"/>
             <w:hideMark/>
           </w:tcPr>
           <w:p>
@@ -12908,6 +12997,96 @@
                 <w:color w:val="000000"/>
               </w:rPr>
               <w:t>Inverse AND</w:t>
+            </w:r>
+          </w:p>
+        </w:tc>
+        <w:tc>
+          <w:tcPr>
+            <w:tcW w:w="1241" w:type="dxa"/>
+            <w:tcBorders>
+              <w:left w:val="single" w:sz="6" w:space="0" w:color="auto"/>
+            </w:tcBorders>
+          </w:tcPr>
+          <w:p>
+            <w:pPr>
+              <w:rPr>
+                <w:rFonts w:asciiTheme="minorHAnsi" w:hAnsiTheme="minorHAnsi" w:cstheme="minorHAnsi"/>
+                <w:color w:val="000000"/>
+              </w:rPr>
+            </w:pPr>
+          </w:p>
+        </w:tc>
+      </w:tr>
+      <w:tr>
+        <w:trPr>
+          <w:trHeight w:val="340"/>
+          <w:jc w:val="center"/>
+        </w:trPr>
+        <w:tc>
+          <w:tcPr>
+            <w:tcW w:w="1081" w:type="dxa"/>
+            <w:tcBorders>
+              <w:right w:val="single" w:sz="6" w:space="0" w:color="auto"/>
+            </w:tcBorders>
+          </w:tcPr>
+          <w:p>
+            <w:pPr>
+              <w:rPr>
+                <w:rFonts w:asciiTheme="minorHAnsi" w:hAnsiTheme="minorHAnsi" w:cstheme="minorHAnsi"/>
+                <w:color w:val="000000"/>
+              </w:rPr>
+            </w:pPr>
+          </w:p>
+        </w:tc>
+        <w:tc>
+          <w:tcPr>
+            <w:tcW w:w="4518" w:type="dxa"/>
+            <w:tcBorders>
+              <w:top w:val="single" w:sz="6" w:space="0" w:color="auto"/>
+              <w:left w:val="single" w:sz="6" w:space="0" w:color="auto"/>
+              <w:bottom w:val="single" w:sz="6" w:space="0" w:color="auto"/>
+              <w:right w:val="single" w:sz="6" w:space="0" w:color="auto"/>
+            </w:tcBorders>
+            <w:shd w:val="clear" w:color="auto" w:fill="auto"/>
+            <w:noWrap/>
+            <w:vAlign w:val="bottom"/>
+          </w:tcPr>
+          <w:p>
+            <w:pPr>
+              <w:jc w:val="both"/>
+              <w:rPr>
+                <w:rFonts w:asciiTheme="minorHAnsi" w:hAnsiTheme="minorHAnsi" w:cstheme="minorHAnsi"/>
+                <w:color w:val="000000"/>
+              </w:rPr>
+            </w:pPr>
+          </w:p>
+        </w:tc>
+        <w:tc>
+          <w:tcPr>
+            <w:tcW w:w="2970" w:type="dxa"/>
+            <w:tcBorders>
+              <w:top w:val="single" w:sz="6" w:space="0" w:color="auto"/>
+              <w:left w:val="single" w:sz="6" w:space="0" w:color="auto"/>
+              <w:bottom w:val="single" w:sz="6" w:space="0" w:color="auto"/>
+              <w:right w:val="single" w:sz="6" w:space="0" w:color="auto"/>
+            </w:tcBorders>
+            <w:shd w:val="clear" w:color="auto" w:fill="auto"/>
+            <w:noWrap/>
+            <w:vAlign w:val="center"/>
+          </w:tcPr>
+          <w:p>
+            <w:pPr>
+              <w:rPr>
+                <w:rFonts w:asciiTheme="minorHAnsi" w:hAnsiTheme="minorHAnsi" w:cstheme="minorHAnsi"/>
+                <w:color w:val="000000"/>
+              </w:rPr>
+            </w:pPr>
+            <w:r>
+              <w:rPr>
+                <w:rFonts w:asciiTheme="minorHAnsi" w:hAnsiTheme="minorHAnsi" w:cstheme="minorHAnsi"/>
+                <w:color w:val="000000"/>
+              </w:rPr>
+              <w:t>Identity OR</w:t>
             </w:r>
           </w:p>
         </w:tc>

</xml_diff>